<commit_message>
added surname in word file
</commit_message>
<xml_diff>
--- a/shrey_word.docx
+++ b/shrey_word.docx
@@ -8,11 +8,20 @@
         <w:t>Shrey</w:t>
       </w:r>
       <w:proofErr w:type="spellEnd"/>
+      <w:r>
+        <w:t xml:space="preserve"> </w:t>
+      </w:r>
+      <w:proofErr w:type="spellStart"/>
+      <w:r>
+        <w:t>savagave</w:t>
+      </w:r>
+      <w:proofErr w:type="spellEnd"/>
     </w:p>
     <w:p>
       <w:bookmarkStart w:id="0" w:name="_GoBack"/>
       <w:bookmarkEnd w:id="0"/>
     </w:p>
+    <w:p/>
     <w:sectPr>
       <w:pgSz w:w="11906" w:h="16838"/>
       <w:pgMar w:top="1440" w:right="1440" w:bottom="1440" w:left="1440" w:header="708" w:footer="708" w:gutter="0"/>

</xml_diff>